<commit_message>
single pub/sub to multi system!
</commit_message>
<xml_diff>
--- a/kafka/Kakfa 权威指导 - OReilly.docx
+++ b/kafka/Kakfa 权威指导 - OReilly.docx
@@ -1,6 +1,6 @@
 
 <file path=word/document.xml><?xml version="1.0" encoding="utf-8"?>
-<w:document xmlns:wpc="http://schemas.microsoft.com/office/word/2010/wordprocessingCanvas" xmlns:cx="http://schemas.microsoft.com/office/drawing/2014/chartex" xmlns:cx1="http://schemas.microsoft.com/office/drawing/2015/9/8/chartex" xmlns:cx2="http://schemas.microsoft.com/office/drawing/2015/10/21/chartex" xmlns:cx3="http://schemas.microsoft.com/office/drawing/2016/5/9/chartex" xmlns:cx4="http://schemas.microsoft.com/office/drawing/2016/5/10/chartex" xmlns:cx5="http://schemas.microsoft.com/office/drawing/2016/5/11/chartex" xmlns:cx6="http://schemas.microsoft.com/office/drawing/2016/5/12/chartex" xmlns:cx7="http://schemas.microsoft.com/office/drawing/2016/5/13/chartex" xmlns:cx8="http://schemas.microsoft.com/office/drawing/2016/5/14/chartex" xmlns:mc="http://schemas.openxmlformats.org/markup-compatibility/2006" xmlns:aink="http://schemas.microsoft.com/office/drawing/2016/ink" xmlns:am3d="http://schemas.microsoft.com/office/drawing/2017/model3d" xmlns:o="urn:schemas-microsoft-com:office:office" xmlns:r="http://schemas.openxmlformats.org/officeDocument/2006/relationships" xmlns:m="http://schemas.openxmlformats.org/officeDocument/2006/math" xmlns:v="urn:schemas-microsoft-com:vml" xmlns:wp14="http://schemas.microsoft.com/office/word/2010/wordprocessingDrawing" xmlns:wp="http://schemas.openxmlformats.org/drawingml/2006/wordprocessingDrawing" xmlns:w10="urn:schemas-microsoft-com:office:word" xmlns:w="http://schemas.openxmlformats.org/wordprocessingml/2006/main" xmlns:w14="http://schemas.microsoft.com/office/word/2010/wordml" xmlns:w15="http://schemas.microsoft.com/office/word/2012/wordml" xmlns:w16cid="http://schemas.microsoft.com/office/word/2016/wordml/cid" xmlns:w16se="http://schemas.microsoft.com/office/word/2015/wordml/symex" xmlns:wpg="http://schemas.microsoft.com/office/word/2010/wordprocessingGroup" xmlns:wpi="http://schemas.microsoft.com/office/word/2010/wordprocessingInk" xmlns:wne="http://schemas.microsoft.com/office/word/2006/wordml" xmlns:wps="http://schemas.microsoft.com/office/word/2010/wordprocessingShape" mc:Ignorable="w14 w15 w16se w16cid wp14">
+<w:document xmlns:wpc="http://schemas.microsoft.com/office/word/2010/wordprocessingCanvas" xmlns:cx="http://schemas.microsoft.com/office/drawing/2014/chartex" xmlns:mc="http://schemas.openxmlformats.org/markup-compatibility/2006" xmlns:o="urn:schemas-microsoft-com:office:office" xmlns:r="http://schemas.openxmlformats.org/officeDocument/2006/relationships" xmlns:m="http://schemas.openxmlformats.org/officeDocument/2006/math" xmlns:v="urn:schemas-microsoft-com:vml" xmlns:wp14="http://schemas.microsoft.com/office/word/2010/wordprocessingDrawing" xmlns:wp="http://schemas.openxmlformats.org/drawingml/2006/wordprocessingDrawing" xmlns:w10="urn:schemas-microsoft-com:office:word" xmlns:w="http://schemas.openxmlformats.org/wordprocessingml/2006/main" xmlns:w14="http://schemas.microsoft.com/office/word/2010/wordml" xmlns:w15="http://schemas.microsoft.com/office/word/2012/wordml" xmlns:w16se="http://schemas.microsoft.com/office/word/2015/wordml/symex" xmlns:wpg="http://schemas.microsoft.com/office/word/2010/wordprocessingGroup" xmlns:wpi="http://schemas.microsoft.com/office/word/2010/wordprocessingInk" xmlns:wne="http://schemas.microsoft.com/office/word/2006/wordml" xmlns:wps="http://schemas.microsoft.com/office/word/2010/wordprocessingShape" mc:Ignorable="w14 w15 w16se wp14">
   <w:body>
     <w:p/>
     <w:p>
@@ -31,11 +31,6 @@
       </w:r>
     </w:p>
     <w:p>
-      <w:pPr>
-        <w:rPr>
-          <w:rFonts w:hint="eastAsia"/>
-        </w:rPr>
-      </w:pPr>
       <w:r>
         <w:rPr>
           <w:rFonts w:hint="eastAsia"/>
@@ -302,24 +297,841 @@
     <w:p>
       <w:pPr>
         <w:rPr>
-          <w:rFonts w:ascii="微软雅黑" w:eastAsia="微软雅黑" w:hAnsi="微软雅黑" w:hint="eastAsia"/>
-        </w:rPr>
-      </w:pPr>
-      <w:r>
-        <w:rPr>
           <w:rFonts w:ascii="微软雅黑" w:eastAsia="微软雅黑" w:hAnsi="微软雅黑"/>
         </w:rPr>
+      </w:pPr>
+      <w:r>
+        <w:rPr>
+          <w:rFonts w:ascii="微软雅黑" w:eastAsia="微软雅黑" w:hAnsi="微软雅黑"/>
+        </w:rPr>
         <w:t xml:space="preserve">     -- Neil deGrasse Tyson</w:t>
+      </w:r>
+    </w:p>
+    <w:p>
+      <w:pPr>
+        <w:pStyle w:val="2"/>
+      </w:pPr>
+      <w:r>
+        <w:rPr>
+          <w:rFonts w:hint="eastAsia"/>
+        </w:rPr>
+        <w:t>发布和订阅消息</w:t>
+      </w:r>
+    </w:p>
+    <w:p>
+      <w:r>
+        <w:rPr>
+          <w:rFonts w:hint="eastAsia"/>
+        </w:rPr>
+        <w:t xml:space="preserve"> </w:t>
+      </w:r>
+      <w:r>
+        <w:t xml:space="preserve">         </w:t>
+      </w:r>
+      <w:r>
+        <w:rPr>
+          <w:rFonts w:hint="eastAsia"/>
+        </w:rPr>
+        <w:t>在讨论</w:t>
+      </w:r>
+      <w:r>
+        <w:rPr>
+          <w:rFonts w:hint="eastAsia"/>
+        </w:rPr>
+        <w:t>A</w:t>
+      </w:r>
+      <w:r>
+        <w:t xml:space="preserve">pache Kafka </w:t>
+      </w:r>
+      <w:r>
+        <w:rPr>
+          <w:rFonts w:hint="eastAsia"/>
+        </w:rPr>
+        <w:t>规范之前</w:t>
+      </w:r>
+      <w:r>
+        <w:rPr>
+          <w:rFonts w:hint="eastAsia"/>
+        </w:rPr>
+        <w:t>,</w:t>
+      </w:r>
+      <w:r>
+        <w:rPr>
+          <w:rFonts w:hint="eastAsia"/>
+        </w:rPr>
+        <w:t>理解</w:t>
+      </w:r>
+      <w:r>
+        <w:rPr>
+          <w:rFonts w:hint="eastAsia"/>
+        </w:rPr>
+        <w:t xml:space="preserve"> </w:t>
+      </w:r>
+      <w:r>
+        <w:t xml:space="preserve">publish/subscribe messaging </w:t>
+      </w:r>
+      <w:r>
+        <w:rPr>
+          <w:rFonts w:hint="eastAsia"/>
+        </w:rPr>
+        <w:t>的概念是重要的，它为什么重要。</w:t>
+      </w:r>
+      <w:r>
+        <w:rPr>
+          <w:rFonts w:hint="eastAsia"/>
+        </w:rPr>
+        <w:t>P</w:t>
+      </w:r>
+      <w:r>
+        <w:t xml:space="preserve">ublish/Subscribe messaging </w:t>
+      </w:r>
+      <w:r>
+        <w:rPr>
+          <w:rFonts w:hint="eastAsia"/>
+        </w:rPr>
+        <w:t>是一种</w:t>
+      </w:r>
+      <w:r>
+        <w:t>publisher</w:t>
+      </w:r>
+      <w:r>
+        <w:rPr>
+          <w:rFonts w:hint="eastAsia"/>
+        </w:rPr>
+        <w:t>具备发送一段数据的特性，而不是明确地直接发送给</w:t>
+      </w:r>
+      <w:r>
+        <w:rPr>
+          <w:rFonts w:hint="eastAsia"/>
+        </w:rPr>
+        <w:t>r</w:t>
+      </w:r>
+      <w:r>
+        <w:t>eceiver</w:t>
+      </w:r>
+      <w:r>
+        <w:rPr>
+          <w:rFonts w:hint="eastAsia"/>
+        </w:rPr>
+        <w:t>。</w:t>
+      </w:r>
+      <w:r>
+        <w:rPr>
+          <w:rFonts w:hint="eastAsia"/>
+        </w:rPr>
+        <w:t>然而，</w:t>
+      </w:r>
+      <w:r>
+        <w:t xml:space="preserve">publisher </w:t>
+      </w:r>
+      <w:r>
+        <w:rPr>
+          <w:rFonts w:hint="eastAsia"/>
+        </w:rPr>
+        <w:t>以某种方式将消息分类，</w:t>
+      </w:r>
+      <w:r>
+        <w:rPr>
+          <w:rFonts w:hint="eastAsia"/>
+        </w:rPr>
+        <w:t>r</w:t>
+      </w:r>
+      <w:r>
+        <w:t xml:space="preserve">eceiver </w:t>
+      </w:r>
+      <w:r>
+        <w:rPr>
+          <w:rFonts w:hint="eastAsia"/>
+        </w:rPr>
+        <w:t>订阅确切的类别来接受消息。</w:t>
+      </w:r>
+      <w:r>
+        <w:rPr>
+          <w:rFonts w:hint="eastAsia"/>
+        </w:rPr>
+        <w:t>P</w:t>
+      </w:r>
+      <w:r>
+        <w:t xml:space="preserve">ub/Sub </w:t>
+      </w:r>
+      <w:r>
+        <w:rPr>
+          <w:rFonts w:hint="eastAsia"/>
+        </w:rPr>
+        <w:t>系统常常带有一个</w:t>
+      </w:r>
+      <w:proofErr w:type="gramStart"/>
+      <w:r>
+        <w:t>broker ,</w:t>
+      </w:r>
+      <w:proofErr w:type="gramEnd"/>
+      <w:r>
+        <w:t xml:space="preserve"> </w:t>
+      </w:r>
+      <w:r>
+        <w:rPr>
+          <w:rFonts w:hint="eastAsia"/>
+        </w:rPr>
+        <w:t>一个中心节点，消息被发送到中心节点上。</w:t>
+      </w:r>
+    </w:p>
+    <w:p>
+      <w:pPr>
+        <w:pStyle w:val="2"/>
+      </w:pPr>
+      <w:r>
+        <w:rPr>
+          <w:rFonts w:hint="eastAsia"/>
+        </w:rPr>
+        <w:t>如何入门</w:t>
+      </w:r>
+    </w:p>
+    <w:p>
+      <w:r>
+        <w:t xml:space="preserve">          Pub/Sub </w:t>
+      </w:r>
+      <w:r>
+        <w:rPr>
+          <w:rFonts w:hint="eastAsia"/>
+        </w:rPr>
+        <w:t>的许多应用场景都是以一个简单的队列或者进程间通信通道开始的。</w:t>
+      </w:r>
+      <w:r>
+        <w:rPr>
+          <w:rFonts w:hint="eastAsia"/>
+        </w:rPr>
+        <w:t>例如，你创建一个应用程序，</w:t>
+      </w:r>
+      <w:r>
+        <w:rPr>
+          <w:rFonts w:hint="eastAsia"/>
+        </w:rPr>
+        <w:t>这个应用需要在各个地方</w:t>
+      </w:r>
+      <w:r>
+        <w:rPr>
+          <w:rFonts w:hint="eastAsia"/>
+        </w:rPr>
+        <w:t>发送监控消息</w:t>
+      </w:r>
+      <w:r>
+        <w:rPr>
+          <w:rFonts w:hint="eastAsia"/>
+        </w:rPr>
+        <w:t>。并且有一个</w:t>
+      </w:r>
+      <w:r>
+        <w:rPr>
+          <w:rFonts w:hint="eastAsia"/>
+        </w:rPr>
+        <w:t>app</w:t>
+      </w:r>
+      <w:r>
+        <w:rPr>
+          <w:rFonts w:hint="eastAsia"/>
+        </w:rPr>
+        <w:t>直接连接到该应用，检测数据通过连接传输，在</w:t>
+      </w:r>
+      <w:r>
+        <w:rPr>
+          <w:rFonts w:hint="eastAsia"/>
+        </w:rPr>
+        <w:t>app</w:t>
+      </w:r>
+      <w:r>
+        <w:rPr>
+          <w:rFonts w:hint="eastAsia"/>
+        </w:rPr>
+        <w:t>的控制面板上展示检测数据。</w:t>
+      </w:r>
+      <w:r>
+        <w:rPr>
+          <w:rFonts w:hint="eastAsia"/>
+        </w:rPr>
+        <w:t>如图</w:t>
+      </w:r>
+      <w:r>
+        <w:rPr>
+          <w:rFonts w:hint="eastAsia"/>
+        </w:rPr>
+        <w:t>1-</w:t>
+      </w:r>
+      <w:r>
+        <w:t>1</w:t>
+      </w:r>
+      <w:r>
+        <w:rPr>
+          <w:rFonts w:hint="eastAsia"/>
+        </w:rPr>
+        <w:t>所示</w:t>
+      </w:r>
+      <w:r>
+        <w:t>:</w:t>
+      </w:r>
+    </w:p>
+    <w:p>
+      <w:pPr>
+        <w:jc w:val="center"/>
+      </w:pPr>
+      <w:r>
+        <w:rPr>
+          <w:noProof/>
+        </w:rPr>
+        <w:lastRenderedPageBreak/>
+        <w:drawing>
+          <wp:inline distT="0" distB="0" distL="0" distR="0" wp14:anchorId="6674A40B" wp14:editId="23C62140">
+            <wp:extent cx="4054637" cy="2018692"/>
+            <wp:effectExtent l="0" t="0" r="3175" b="635"/>
+            <wp:docPr id="2" name="图片 2"/>
+            <wp:cNvGraphicFramePr>
+              <a:graphicFrameLocks xmlns:a="http://schemas.openxmlformats.org/drawingml/2006/main" noChangeAspect="1"/>
+            </wp:cNvGraphicFramePr>
+            <a:graphic xmlns:a="http://schemas.openxmlformats.org/drawingml/2006/main">
+              <a:graphicData uri="http://schemas.openxmlformats.org/drawingml/2006/picture">
+                <pic:pic xmlns:pic="http://schemas.openxmlformats.org/drawingml/2006/picture">
+                  <pic:nvPicPr>
+                    <pic:cNvPr id="1" name=""/>
+                    <pic:cNvPicPr/>
+                  </pic:nvPicPr>
+                  <pic:blipFill>
+                    <a:blip r:embed="rId5"/>
+                    <a:stretch>
+                      <a:fillRect/>
+                    </a:stretch>
+                  </pic:blipFill>
+                  <pic:spPr>
+                    <a:xfrm>
+                      <a:off x="0" y="0"/>
+                      <a:ext cx="4054637" cy="2018692"/>
+                    </a:xfrm>
+                    <a:prstGeom prst="rect">
+                      <a:avLst/>
+                    </a:prstGeom>
+                  </pic:spPr>
+                </pic:pic>
+              </a:graphicData>
+            </a:graphic>
+          </wp:inline>
+        </w:drawing>
+      </w:r>
+    </w:p>
+    <w:p>
+      <w:pPr>
+        <w:jc w:val="center"/>
+      </w:pPr>
+      <w:r>
+        <w:rPr>
+          <w:rFonts w:hint="eastAsia"/>
+        </w:rPr>
+        <w:t>图</w:t>
+      </w:r>
+      <w:r>
+        <w:rPr>
+          <w:rFonts w:hint="eastAsia"/>
+        </w:rPr>
+        <w:t>1</w:t>
+      </w:r>
+      <w:r>
+        <w:t>.1</w:t>
+      </w:r>
+    </w:p>
+    <w:p>
+      <w:r>
+        <w:rPr>
+          <w:rFonts w:hint="eastAsia"/>
+        </w:rPr>
+        <w:t>这是一个开始检测的简单问题的解决方案，</w:t>
+      </w:r>
+      <w:r>
+        <w:rPr>
+          <w:rFonts w:hint="eastAsia"/>
+        </w:rPr>
+        <w:t>不久之后</w:t>
+      </w:r>
+      <w:r>
+        <w:rPr>
+          <w:rFonts w:hint="eastAsia"/>
+        </w:rPr>
+        <w:t>，你</w:t>
+      </w:r>
+      <w:r>
+        <w:rPr>
+          <w:rFonts w:hint="eastAsia"/>
+        </w:rPr>
+        <w:t>要</w:t>
+      </w:r>
+      <w:r>
+        <w:rPr>
+          <w:rFonts w:hint="eastAsia"/>
+        </w:rPr>
+        <w:t>花费很长时间</w:t>
+      </w:r>
+      <w:r>
+        <w:rPr>
+          <w:rFonts w:hint="eastAsia"/>
+        </w:rPr>
+        <w:t>分析测量值</w:t>
+      </w:r>
+      <w:r>
+        <w:rPr>
+          <w:rFonts w:hint="eastAsia"/>
+        </w:rPr>
+        <w:t>，并且在控制面板上也不能很好的工作。你需要修改应用程序将</w:t>
+      </w:r>
+      <w:r>
+        <w:rPr>
+          <w:rFonts w:hint="eastAsia"/>
+        </w:rPr>
+        <w:t>测量数据写到两个系统，需要开启一个新的服务接受测量数据，</w:t>
+      </w:r>
+      <w:r>
+        <w:rPr>
+          <w:rFonts w:hint="eastAsia"/>
+        </w:rPr>
+        <w:t>存储数据和分析数据</w:t>
+      </w:r>
+      <w:r>
+        <w:rPr>
+          <w:rFonts w:hint="eastAsia"/>
+        </w:rPr>
+        <w:t>。</w:t>
+      </w:r>
+      <w:r>
+        <w:rPr>
+          <w:rFonts w:hint="eastAsia"/>
+        </w:rPr>
+        <w:t>但是现在有三个或更多的应用程序在生成测量数据，它们以相同的方式连接着两个服务，</w:t>
+      </w:r>
+      <w:r>
+        <w:rPr>
+          <w:rFonts w:hint="eastAsia"/>
+        </w:rPr>
+        <w:t>你的同事认为开启轮询服务是一个好主意，因此你在每个应用上加入了一个服务为了请求而提供测量数据。</w:t>
+      </w:r>
+      <w:r>
+        <w:rPr>
+          <w:rFonts w:hint="eastAsia"/>
+        </w:rPr>
+        <w:t>过了一段时间，更多的应用通过这些服务获取各自的测量数据并利用测量数据达到各自的目的。结构如图</w:t>
+      </w:r>
+      <w:r>
+        <w:rPr>
+          <w:rFonts w:hint="eastAsia"/>
+        </w:rPr>
+        <w:t>1</w:t>
+      </w:r>
+      <w:r>
+        <w:t>-2</w:t>
+      </w:r>
+      <w:r>
+        <w:rPr>
+          <w:rFonts w:hint="eastAsia"/>
+        </w:rPr>
+        <w:t>所示，在图中</w:t>
+      </w:r>
+      <w:r>
+        <w:rPr>
+          <w:rFonts w:hint="eastAsia"/>
+        </w:rPr>
+        <w:t>甚至很难去追踪连接。</w:t>
+      </w:r>
+    </w:p>
+    <w:p>
+      <w:r>
+        <w:rPr>
+          <w:noProof/>
+        </w:rPr>
+        <w:drawing>
+          <wp:inline distT="0" distB="0" distL="0" distR="0" wp14:anchorId="721BCC53" wp14:editId="7F8F152E">
+            <wp:extent cx="5486400" cy="1916430"/>
+            <wp:effectExtent l="0" t="0" r="0" b="7620"/>
+            <wp:docPr id="1" name="图片 1"/>
+            <wp:cNvGraphicFramePr>
+              <a:graphicFrameLocks xmlns:a="http://schemas.openxmlformats.org/drawingml/2006/main" noChangeAspect="1"/>
+            </wp:cNvGraphicFramePr>
+            <a:graphic xmlns:a="http://schemas.openxmlformats.org/drawingml/2006/main">
+              <a:graphicData uri="http://schemas.openxmlformats.org/drawingml/2006/picture">
+                <pic:pic xmlns:pic="http://schemas.openxmlformats.org/drawingml/2006/picture">
+                  <pic:nvPicPr>
+                    <pic:cNvPr id="1" name=""/>
+                    <pic:cNvPicPr/>
+                  </pic:nvPicPr>
+                  <pic:blipFill>
+                    <a:blip r:embed="rId6"/>
+                    <a:stretch>
+                      <a:fillRect/>
+                    </a:stretch>
+                  </pic:blipFill>
+                  <pic:spPr>
+                    <a:xfrm>
+                      <a:off x="0" y="0"/>
+                      <a:ext cx="5486400" cy="1916430"/>
+                    </a:xfrm>
+                    <a:prstGeom prst="rect">
+                      <a:avLst/>
+                    </a:prstGeom>
+                  </pic:spPr>
+                </pic:pic>
+              </a:graphicData>
+            </a:graphic>
+          </wp:inline>
+        </w:drawing>
+      </w:r>
+    </w:p>
+    <w:p>
+      <w:pPr>
+        <w:jc w:val="center"/>
+      </w:pPr>
+      <w:r>
+        <w:rPr>
+          <w:rFonts w:hint="eastAsia"/>
+        </w:rPr>
+        <w:t>图</w:t>
+      </w:r>
+      <w:r>
+        <w:rPr>
+          <w:rFonts w:hint="eastAsia"/>
+        </w:rPr>
+        <w:t>1-</w:t>
+      </w:r>
+      <w:r>
+        <w:t xml:space="preserve">2 </w:t>
+      </w:r>
+      <w:r>
+        <w:rPr>
+          <w:rFonts w:hint="eastAsia"/>
+        </w:rPr>
+        <w:t>多维发布者直接连接</w:t>
+      </w:r>
+    </w:p>
+    <w:p>
+      <w:r>
+        <w:rPr>
+          <w:rFonts w:hint="eastAsia"/>
+        </w:rPr>
+        <w:t>到此为止技术债的累加很明显了，因此你决定付出并还清债务。</w:t>
+      </w:r>
+      <w:r>
+        <w:rPr>
+          <w:rFonts w:hint="eastAsia"/>
+        </w:rPr>
+        <w:t>你在外围建立了一个单独的应用来接受所有应用产生的</w:t>
+      </w:r>
+      <w:r>
+        <w:t xml:space="preserve">metrics </w:t>
+      </w:r>
+      <w:r>
+        <w:rPr>
+          <w:rFonts w:hint="eastAsia"/>
+        </w:rPr>
+        <w:t>数据</w:t>
+      </w:r>
+      <w:r>
+        <w:rPr>
+          <w:rFonts w:hint="eastAsia"/>
+        </w:rPr>
+        <w:t>，并为任何需要</w:t>
+      </w:r>
+      <w:r>
+        <w:rPr>
+          <w:rFonts w:hint="eastAsia"/>
+        </w:rPr>
+        <w:t>metrics</w:t>
+      </w:r>
+      <w:r>
+        <w:rPr>
+          <w:rFonts w:hint="eastAsia"/>
+        </w:rPr>
+        <w:t>数据的系统提供查询服务。</w:t>
+      </w:r>
+      <w:r>
+        <w:rPr>
+          <w:rFonts w:hint="eastAsia"/>
+        </w:rPr>
+        <w:t>这样可以减少架构的复杂性，如图</w:t>
+      </w:r>
+      <w:r>
+        <w:t>1</w:t>
+      </w:r>
+      <w:r>
+        <w:rPr>
+          <w:rFonts w:hint="eastAsia"/>
+        </w:rPr>
+        <w:t>-</w:t>
+      </w:r>
+      <w:r>
+        <w:t>3</w:t>
+      </w:r>
+      <w:r>
+        <w:rPr>
+          <w:rFonts w:hint="eastAsia"/>
+        </w:rPr>
+        <w:t>所示。</w:t>
+      </w:r>
+      <w:r>
+        <w:rPr>
+          <w:rFonts w:hint="eastAsia"/>
+        </w:rPr>
+        <w:t>恭喜你，你已经建立了一个</w:t>
+      </w:r>
+      <w:r>
+        <w:rPr>
+          <w:rFonts w:hint="eastAsia"/>
+        </w:rPr>
+        <w:t xml:space="preserve"> </w:t>
+      </w:r>
+      <w:r>
+        <w:t xml:space="preserve">publish-subscribe messaging </w:t>
+      </w:r>
+      <w:r>
+        <w:rPr>
+          <w:rFonts w:hint="eastAsia"/>
+        </w:rPr>
+        <w:t>系统。</w:t>
+      </w:r>
+    </w:p>
+    <w:p>
+      <w:r>
+        <w:rPr>
+          <w:noProof/>
+        </w:rPr>
+        <w:lastRenderedPageBreak/>
+        <w:drawing>
+          <wp:inline distT="0" distB="0" distL="0" distR="0" wp14:anchorId="3C418B6D" wp14:editId="5CD7BA75">
+            <wp:extent cx="5486400" cy="2204720"/>
+            <wp:effectExtent l="0" t="0" r="0" b="5080"/>
+            <wp:docPr id="3" name="图片 3"/>
+            <wp:cNvGraphicFramePr>
+              <a:graphicFrameLocks xmlns:a="http://schemas.openxmlformats.org/drawingml/2006/main" noChangeAspect="1"/>
+            </wp:cNvGraphicFramePr>
+            <a:graphic xmlns:a="http://schemas.openxmlformats.org/drawingml/2006/main">
+              <a:graphicData uri="http://schemas.openxmlformats.org/drawingml/2006/picture">
+                <pic:pic xmlns:pic="http://schemas.openxmlformats.org/drawingml/2006/picture">
+                  <pic:nvPicPr>
+                    <pic:cNvPr id="1" name=""/>
+                    <pic:cNvPicPr/>
+                  </pic:nvPicPr>
+                  <pic:blipFill>
+                    <a:blip r:embed="rId7"/>
+                    <a:stretch>
+                      <a:fillRect/>
+                    </a:stretch>
+                  </pic:blipFill>
+                  <pic:spPr>
+                    <a:xfrm>
+                      <a:off x="0" y="0"/>
+                      <a:ext cx="5486400" cy="2204720"/>
+                    </a:xfrm>
+                    <a:prstGeom prst="rect">
+                      <a:avLst/>
+                    </a:prstGeom>
+                  </pic:spPr>
+                </pic:pic>
+              </a:graphicData>
+            </a:graphic>
+          </wp:inline>
+        </w:drawing>
+      </w:r>
+    </w:p>
+    <w:p>
+      <w:pPr>
+        <w:jc w:val="center"/>
+      </w:pPr>
+      <w:r>
+        <w:rPr>
+          <w:rFonts w:hint="eastAsia"/>
+        </w:rPr>
+        <w:t>图</w:t>
+      </w:r>
+      <w:r>
+        <w:rPr>
+          <w:rFonts w:hint="eastAsia"/>
+        </w:rPr>
+        <w:t>1-</w:t>
+      </w:r>
+      <w:r>
+        <w:t xml:space="preserve">3 </w:t>
+      </w:r>
+      <w:r>
+        <w:rPr>
+          <w:rFonts w:hint="eastAsia"/>
+        </w:rPr>
+        <w:t>一维</w:t>
+      </w:r>
+      <w:r>
+        <w:rPr>
+          <w:rFonts w:hint="eastAsia"/>
+        </w:rPr>
+        <w:t xml:space="preserve"> </w:t>
+      </w:r>
+      <w:r>
+        <w:t xml:space="preserve">publish/subscribe </w:t>
+      </w:r>
+      <w:r>
+        <w:rPr>
+          <w:rFonts w:hint="eastAsia"/>
+        </w:rPr>
+        <w:t>系统</w:t>
+      </w:r>
+    </w:p>
+    <w:p>
+      <w:pPr>
+        <w:rPr>
+          <w:rFonts w:hint="eastAsia"/>
+        </w:rPr>
+      </w:pPr>
+    </w:p>
+    <w:p>
+      <w:pPr>
+        <w:pStyle w:val="2"/>
+      </w:pPr>
+      <w:r>
+        <w:rPr>
+          <w:rFonts w:hint="eastAsia"/>
+        </w:rPr>
+        <w:t>单队列系统</w:t>
+      </w:r>
+    </w:p>
+    <w:p>
+      <w:r>
+        <w:rPr>
+          <w:rFonts w:hint="eastAsia"/>
+        </w:rPr>
+        <w:t>以此同时，你已经利用</w:t>
+      </w:r>
+      <w:r>
+        <w:t xml:space="preserve">metrics </w:t>
+      </w:r>
+      <w:r>
+        <w:rPr>
+          <w:rFonts w:hint="eastAsia"/>
+        </w:rPr>
+        <w:t>发起了一场战争，你的同事在处理一些任务时也做了相似的工作，一个是日志消息，另外一个在网站前端追踪用户行为并提供谁在设备上学习等信息给开发者，为管理人员创建一些报表。</w:t>
+      </w:r>
+      <w:r>
+        <w:rPr>
+          <w:rFonts w:hint="eastAsia"/>
+        </w:rPr>
+        <w:t>你们都遵循相似的方法来构建外围系统去解耦从订阅者到发布者的信息。图</w:t>
+      </w:r>
+      <w:r>
+        <w:rPr>
+          <w:rFonts w:hint="eastAsia"/>
+        </w:rPr>
+        <w:t>1-</w:t>
+      </w:r>
+      <w:r>
+        <w:t>4</w:t>
+      </w:r>
+      <w:r>
+        <w:rPr>
+          <w:rFonts w:hint="eastAsia"/>
+        </w:rPr>
+        <w:t>展示了一个包含三个</w:t>
+      </w:r>
+      <w:r>
+        <w:rPr>
+          <w:rFonts w:hint="eastAsia"/>
+        </w:rPr>
+        <w:t>P</w:t>
+      </w:r>
+      <w:r>
+        <w:t xml:space="preserve">ub/Sub </w:t>
+      </w:r>
+      <w:r>
+        <w:rPr>
+          <w:rFonts w:hint="eastAsia"/>
+        </w:rPr>
+        <w:t>结构的系统。</w:t>
+      </w:r>
+    </w:p>
+    <w:p>
+      <w:r>
+        <w:rPr>
+          <w:noProof/>
+        </w:rPr>
+        <w:drawing>
+          <wp:inline distT="0" distB="0" distL="0" distR="0" wp14:anchorId="0B7D7733" wp14:editId="2E4D637D">
+            <wp:extent cx="5486400" cy="2559050"/>
+            <wp:effectExtent l="0" t="0" r="0" b="0"/>
+            <wp:docPr id="4" name="图片 4"/>
+            <wp:cNvGraphicFramePr>
+              <a:graphicFrameLocks xmlns:a="http://schemas.openxmlformats.org/drawingml/2006/main" noChangeAspect="1"/>
+            </wp:cNvGraphicFramePr>
+            <a:graphic xmlns:a="http://schemas.openxmlformats.org/drawingml/2006/main">
+              <a:graphicData uri="http://schemas.openxmlformats.org/drawingml/2006/picture">
+                <pic:pic xmlns:pic="http://schemas.openxmlformats.org/drawingml/2006/picture">
+                  <pic:nvPicPr>
+                    <pic:cNvPr id="1" name=""/>
+                    <pic:cNvPicPr/>
+                  </pic:nvPicPr>
+                  <pic:blipFill>
+                    <a:blip r:embed="rId8"/>
+                    <a:stretch>
+                      <a:fillRect/>
+                    </a:stretch>
+                  </pic:blipFill>
+                  <pic:spPr>
+                    <a:xfrm>
+                      <a:off x="0" y="0"/>
+                      <a:ext cx="5486400" cy="2559050"/>
+                    </a:xfrm>
+                    <a:prstGeom prst="rect">
+                      <a:avLst/>
+                    </a:prstGeom>
+                  </pic:spPr>
+                </pic:pic>
+              </a:graphicData>
+            </a:graphic>
+          </wp:inline>
+        </w:drawing>
+      </w:r>
+    </w:p>
+    <w:p>
+      <w:pPr>
+        <w:jc w:val="center"/>
+        <w:rPr>
+          <w:rFonts w:hint="eastAsia"/>
+        </w:rPr>
+      </w:pPr>
+      <w:r>
+        <w:rPr>
+          <w:rFonts w:hint="eastAsia"/>
+        </w:rPr>
+        <w:t>图</w:t>
+      </w:r>
+      <w:r>
+        <w:rPr>
+          <w:rFonts w:hint="eastAsia"/>
+        </w:rPr>
+        <w:t>1-</w:t>
+      </w:r>
+      <w:r>
+        <w:t xml:space="preserve">4 </w:t>
+      </w:r>
+      <w:r>
+        <w:rPr>
+          <w:rFonts w:hint="eastAsia"/>
+        </w:rPr>
+        <w:t>多</w:t>
+      </w:r>
+      <w:r>
+        <w:rPr>
+          <w:rFonts w:hint="eastAsia"/>
+        </w:rPr>
+        <w:t>P</w:t>
+      </w:r>
+      <w:r>
+        <w:t xml:space="preserve">ublish/Subscribe </w:t>
+      </w:r>
+      <w:r>
+        <w:rPr>
+          <w:rFonts w:hint="eastAsia"/>
+        </w:rPr>
+        <w:t>系统</w:t>
       </w:r>
       <w:bookmarkStart w:id="0" w:name="_GoBack"/>
       <w:bookmarkEnd w:id="0"/>
-    </w:p>
-    <w:p>
-      <w:pPr>
-        <w:rPr>
-          <w:rFonts w:hint="eastAsia"/>
-        </w:rPr>
-      </w:pPr>
     </w:p>
     <w:sectPr>
       <w:pgSz w:w="12240" w:h="15840"/>
@@ -332,7 +1144,7 @@
 </file>
 
 <file path=word/numbering.xml><?xml version="1.0" encoding="utf-8"?>
-<w:numbering xmlns:wpc="http://schemas.microsoft.com/office/word/2010/wordprocessingCanvas" xmlns:cx="http://schemas.microsoft.com/office/drawing/2014/chartex" xmlns:cx1="http://schemas.microsoft.com/office/drawing/2015/9/8/chartex" xmlns:cx2="http://schemas.microsoft.com/office/drawing/2015/10/21/chartex" xmlns:cx3="http://schemas.microsoft.com/office/drawing/2016/5/9/chartex" xmlns:cx4="http://schemas.microsoft.com/office/drawing/2016/5/10/chartex" xmlns:cx5="http://schemas.microsoft.com/office/drawing/2016/5/11/chartex" xmlns:cx6="http://schemas.microsoft.com/office/drawing/2016/5/12/chartex" xmlns:cx7="http://schemas.microsoft.com/office/drawing/2016/5/13/chartex" xmlns:cx8="http://schemas.microsoft.com/office/drawing/2016/5/14/chartex" xmlns:mc="http://schemas.openxmlformats.org/markup-compatibility/2006" xmlns:aink="http://schemas.microsoft.com/office/drawing/2016/ink" xmlns:am3d="http://schemas.microsoft.com/office/drawing/2017/model3d" xmlns:o="urn:schemas-microsoft-com:office:office" xmlns:r="http://schemas.openxmlformats.org/officeDocument/2006/relationships" xmlns:m="http://schemas.openxmlformats.org/officeDocument/2006/math" xmlns:v="urn:schemas-microsoft-com:vml" xmlns:wp14="http://schemas.microsoft.com/office/word/2010/wordprocessingDrawing" xmlns:wp="http://schemas.openxmlformats.org/drawingml/2006/wordprocessingDrawing" xmlns:w10="urn:schemas-microsoft-com:office:word" xmlns:w="http://schemas.openxmlformats.org/wordprocessingml/2006/main" xmlns:w14="http://schemas.microsoft.com/office/word/2010/wordml" xmlns:w15="http://schemas.microsoft.com/office/word/2012/wordml" xmlns:w16cid="http://schemas.microsoft.com/office/word/2016/wordml/cid" xmlns:w16se="http://schemas.microsoft.com/office/word/2015/wordml/symex" xmlns:wpg="http://schemas.microsoft.com/office/word/2010/wordprocessingGroup" xmlns:wpi="http://schemas.microsoft.com/office/word/2010/wordprocessingInk" xmlns:wne="http://schemas.microsoft.com/office/word/2006/wordml" xmlns:wps="http://schemas.microsoft.com/office/word/2010/wordprocessingShape" mc:Ignorable="w14 w15 w16se w16cid wp14">
+<w:numbering xmlns:wpc="http://schemas.microsoft.com/office/word/2010/wordprocessingCanvas" xmlns:cx="http://schemas.microsoft.com/office/drawing/2014/chartex" xmlns:mc="http://schemas.openxmlformats.org/markup-compatibility/2006" xmlns:o="urn:schemas-microsoft-com:office:office" xmlns:r="http://schemas.openxmlformats.org/officeDocument/2006/relationships" xmlns:m="http://schemas.openxmlformats.org/officeDocument/2006/math" xmlns:v="urn:schemas-microsoft-com:vml" xmlns:wp14="http://schemas.microsoft.com/office/word/2010/wordprocessingDrawing" xmlns:wp="http://schemas.openxmlformats.org/drawingml/2006/wordprocessingDrawing" xmlns:w10="urn:schemas-microsoft-com:office:word" xmlns:w="http://schemas.openxmlformats.org/wordprocessingml/2006/main" xmlns:w14="http://schemas.microsoft.com/office/word/2010/wordml" xmlns:w15="http://schemas.microsoft.com/office/word/2012/wordml" xmlns:w16se="http://schemas.microsoft.com/office/word/2015/wordml/symex" xmlns:wpg="http://schemas.microsoft.com/office/word/2010/wordprocessingGroup" xmlns:wpi="http://schemas.microsoft.com/office/word/2010/wordprocessingInk" xmlns:wne="http://schemas.microsoft.com/office/word/2006/wordml" xmlns:wps="http://schemas.microsoft.com/office/word/2010/wordprocessingShape" mc:Ignorable="w14 w15 w16se wp14">
   <w:abstractNum w:abstractNumId="0" w15:restartNumberingAfterBreak="0">
     <w:nsid w:val="76A6125B"/>
     <w:multiLevelType w:val="hybridMultilevel"/>
@@ -453,7 +1265,7 @@
 </file>
 
 <file path=word/styles.xml><?xml version="1.0" encoding="utf-8"?>
-<w:styles xmlns:mc="http://schemas.openxmlformats.org/markup-compatibility/2006" xmlns:r="http://schemas.openxmlformats.org/officeDocument/2006/relationships" xmlns:w="http://schemas.openxmlformats.org/wordprocessingml/2006/main" xmlns:w14="http://schemas.microsoft.com/office/word/2010/wordml" xmlns:w15="http://schemas.microsoft.com/office/word/2012/wordml" xmlns:w16cid="http://schemas.microsoft.com/office/word/2016/wordml/cid" xmlns:w16se="http://schemas.microsoft.com/office/word/2015/wordml/symex" mc:Ignorable="w14 w15 w16se w16cid">
+<w:styles xmlns:mc="http://schemas.openxmlformats.org/markup-compatibility/2006" xmlns:r="http://schemas.openxmlformats.org/officeDocument/2006/relationships" xmlns:w="http://schemas.openxmlformats.org/wordprocessingml/2006/main" xmlns:w14="http://schemas.microsoft.com/office/word/2010/wordml" xmlns:w15="http://schemas.microsoft.com/office/word/2012/wordml" xmlns:w16se="http://schemas.microsoft.com/office/word/2015/wordml/symex" mc:Ignorable="w14 w15 w16se">
   <w:docDefaults>
     <w:rPrDefault>
       <w:rPr>
@@ -469,7 +1281,7 @@
       </w:pPr>
     </w:pPrDefault>
   </w:docDefaults>
-  <w:latentStyles w:defLockedState="0" w:defUIPriority="99" w:defSemiHidden="0" w:defUnhideWhenUsed="0" w:defQFormat="0" w:count="375">
+  <w:latentStyles w:defLockedState="0" w:defUIPriority="99" w:defSemiHidden="0" w:defUnhideWhenUsed="0" w:defQFormat="0" w:count="371">
     <w:lsdException w:name="Normal" w:uiPriority="0" w:qFormat="1"/>
     <w:lsdException w:name="heading 1" w:uiPriority="9" w:qFormat="1"/>
     <w:lsdException w:name="heading 2" w:semiHidden="1" w:uiPriority="9" w:unhideWhenUsed="1" w:qFormat="1"/>
@@ -841,10 +1653,6 @@
     <w:lsdException w:name="List Table 5 Dark Accent 6" w:uiPriority="50"/>
     <w:lsdException w:name="List Table 6 Colorful Accent 6" w:uiPriority="51"/>
     <w:lsdException w:name="List Table 7 Colorful Accent 6" w:uiPriority="52"/>
-    <w:lsdException w:name="Mention" w:semiHidden="1" w:unhideWhenUsed="1"/>
-    <w:lsdException w:name="Smart Hyperlink" w:semiHidden="1" w:unhideWhenUsed="1"/>
-    <w:lsdException w:name="Hashtag" w:semiHidden="1" w:unhideWhenUsed="1"/>
-    <w:lsdException w:name="Unresolved Mention" w:semiHidden="1" w:unhideWhenUsed="1"/>
   </w:latentStyles>
   <w:style w:type="paragraph" w:default="1" w:styleId="a">
     <w:name w:val="Normal"/>

</xml_diff>